<commit_message>
triggers and no triggers performance tests
</commit_message>
<xml_diff>
--- a/Etap 2 wyniki eksperymentow.docx
+++ b/Etap 2 wyniki eksperymentow.docx
@@ -770,7 +770,6 @@
             <w:vMerge w:val="restart"/>
           </w:tcPr>
           <w:p>
-            <w:bookmarkStart w:id="0" w:name="_GoBack" w:colFirst="2" w:colLast="2"/>
             <w:r>
               <w:t>Nazwa</w:t>
             </w:r>
@@ -848,7 +847,7 @@
               <w:t xml:space="preserve">Dodanie </w:t>
             </w:r>
             <w:r>
-              <w:t xml:space="preserve">25 </w:t>
+              <w:t xml:space="preserve">5000 </w:t>
             </w:r>
             <w:r>
               <w:t>wypożycze</w:t>
@@ -856,13 +855,23 @@
             <w:r>
               <w:t>ń</w:t>
             </w:r>
+            <w:r>
+              <w:t xml:space="preserve"> wraz z nieopłaconymi płatnościami</w:t>
+            </w:r>
           </w:p>
         </w:tc>
         <w:tc>
           <w:tcPr>
             <w:tcW w:w="2265" w:type="dxa"/>
           </w:tcPr>
-          <w:p/>
+          <w:p>
+            <w:r>
+              <w:t>10.0</w:t>
+            </w:r>
+            <w:r>
+              <w:t>4</w:t>
+            </w:r>
+          </w:p>
         </w:tc>
         <w:tc>
           <w:tcPr>
@@ -870,7 +879,7 @@
           </w:tcPr>
           <w:p>
             <w:r>
-              <w:t>0.51</w:t>
+              <w:t>5.15</w:t>
             </w:r>
           </w:p>
         </w:tc>
@@ -880,98 +889,245 @@
           </w:tcPr>
           <w:p>
             <w:r>
+              <w:t>4</w:t>
+            </w:r>
+          </w:p>
+        </w:tc>
+      </w:tr>
+      <w:tr>
+        <w:tc>
+          <w:tcPr>
+            <w:tcW w:w="2265" w:type="dxa"/>
+          </w:tcPr>
+          <w:p>
+            <w:r>
+              <w:t xml:space="preserve">Dodanie </w:t>
+            </w:r>
+            <w:r>
+              <w:t xml:space="preserve">17 </w:t>
+            </w:r>
+            <w:r>
+              <w:t xml:space="preserve">kategorii do </w:t>
+            </w:r>
+            <w:r>
+              <w:t xml:space="preserve">jednego </w:t>
+            </w:r>
+            <w:r>
+              <w:t>filmu</w:t>
+            </w:r>
+          </w:p>
+        </w:tc>
+        <w:tc>
+          <w:tcPr>
+            <w:tcW w:w="2265" w:type="dxa"/>
+          </w:tcPr>
+          <w:p>
+            <w:r>
+              <w:t>4.</w:t>
+            </w:r>
+            <w:r>
+              <w:t>31</w:t>
+            </w:r>
+          </w:p>
+        </w:tc>
+        <w:tc>
+          <w:tcPr>
+            <w:tcW w:w="2266" w:type="dxa"/>
+          </w:tcPr>
+          <w:p>
+            <w:r>
+              <w:t>5.0</w:t>
+            </w:r>
+            <w:r>
               <w:t>3</w:t>
             </w:r>
           </w:p>
         </w:tc>
-      </w:tr>
-      <w:tr>
-        <w:tc>
-          <w:tcPr>
-            <w:tcW w:w="2265" w:type="dxa"/>
-          </w:tcPr>
-          <w:p>
-            <w:r>
-              <w:t xml:space="preserve">Dodanie </w:t>
-            </w:r>
-            <w:r>
-              <w:t xml:space="preserve">17 </w:t>
-            </w:r>
-            <w:r>
-              <w:t>kategorii do filmu</w:t>
-            </w:r>
-          </w:p>
-        </w:tc>
-        <w:tc>
-          <w:tcPr>
-            <w:tcW w:w="2265" w:type="dxa"/>
-          </w:tcPr>
-          <w:p/>
-        </w:tc>
         <w:tc>
           <w:tcPr>
             <w:tcW w:w="2266" w:type="dxa"/>
           </w:tcPr>
           <w:p>
             <w:r>
-              <w:t>4.51</w:t>
-            </w:r>
-          </w:p>
-        </w:tc>
-        <w:tc>
-          <w:tcPr>
-            <w:tcW w:w="2266" w:type="dxa"/>
-          </w:tcPr>
-          <w:p>
-            <w:r>
               <w:t>1</w:t>
             </w:r>
           </w:p>
         </w:tc>
       </w:tr>
-      <w:tr>
-        <w:tc>
-          <w:tcPr>
-            <w:tcW w:w="2265" w:type="dxa"/>
-          </w:tcPr>
-          <w:p>
-            <w:r>
-              <w:t>Dodanie</w:t>
-            </w:r>
-            <w:r>
-              <w:t xml:space="preserve"> filmu wraz z powiązaniami z kategorią oraz egzemplarzami</w:t>
-            </w:r>
-          </w:p>
-        </w:tc>
-        <w:tc>
-          <w:tcPr>
-            <w:tcW w:w="2265" w:type="dxa"/>
-          </w:tcPr>
-          <w:p/>
-        </w:tc>
-        <w:tc>
-          <w:tcPr>
-            <w:tcW w:w="2266" w:type="dxa"/>
-          </w:tcPr>
-          <w:p>
-            <w:r>
-              <w:t>1.01</w:t>
-            </w:r>
-          </w:p>
-        </w:tc>
-        <w:tc>
-          <w:tcPr>
-            <w:tcW w:w="2266" w:type="dxa"/>
-          </w:tcPr>
-          <w:p>
-            <w:r>
-              <w:t>2</w:t>
-            </w:r>
-          </w:p>
-        </w:tc>
-      </w:tr>
+    </w:tbl>
+    <w:p/>
+    <w:p>
+      <w:r>
+        <w:t xml:space="preserve">Test </w:t>
+      </w:r>
+      <w:r>
+        <w:t>1</w:t>
+      </w:r>
+      <w:r>
+        <w:t xml:space="preserve"> – Dodanie wypożyczenia i nieopłaconej płatności:</w:t>
+      </w:r>
+    </w:p>
+    <w:p>
+      <w:r>
+        <w:rPr>
+          <w:noProof/>
+        </w:rPr>
+        <w:drawing>
+          <wp:inline distT="0" distB="0" distL="0" distR="0" wp14:anchorId="05C9F123" wp14:editId="6D62674C">
+            <wp:extent cx="5760720" cy="3828415"/>
+            <wp:effectExtent l="0" t="0" r="0" b="635"/>
+            <wp:docPr id="2" name="Picture 2"/>
+            <wp:cNvGraphicFramePr>
+              <a:graphicFrameLocks xmlns:a="http://schemas.openxmlformats.org/drawingml/2006/main" noChangeAspect="1"/>
+            </wp:cNvGraphicFramePr>
+            <a:graphic xmlns:a="http://schemas.openxmlformats.org/drawingml/2006/main">
+              <a:graphicData uri="http://schemas.openxmlformats.org/drawingml/2006/picture">
+                <pic:pic xmlns:pic="http://schemas.openxmlformats.org/drawingml/2006/picture">
+                  <pic:nvPicPr>
+                    <pic:cNvPr id="1" name=""/>
+                    <pic:cNvPicPr/>
+                  </pic:nvPicPr>
+                  <pic:blipFill>
+                    <a:blip r:embed="rId4"/>
+                    <a:stretch>
+                      <a:fillRect/>
+                    </a:stretch>
+                  </pic:blipFill>
+                  <pic:spPr>
+                    <a:xfrm>
+                      <a:off x="0" y="0"/>
+                      <a:ext cx="5760720" cy="3828415"/>
+                    </a:xfrm>
+                    <a:prstGeom prst="rect">
+                      <a:avLst/>
+                    </a:prstGeom>
+                  </pic:spPr>
+                </pic:pic>
+              </a:graphicData>
+            </a:graphic>
+          </wp:inline>
+        </w:drawing>
+      </w:r>
+    </w:p>
+    <w:p>
+      <w:r>
+        <w:rPr>
+          <w:noProof/>
+        </w:rPr>
+        <w:lastRenderedPageBreak/>
+        <w:drawing>
+          <wp:inline distT="0" distB="0" distL="0" distR="0" wp14:anchorId="7EE2DA7E" wp14:editId="442D5C80">
+            <wp:extent cx="5760720" cy="3928745"/>
+            <wp:effectExtent l="0" t="0" r="0" b="0"/>
+            <wp:docPr id="3" name="Picture 3"/>
+            <wp:cNvGraphicFramePr>
+              <a:graphicFrameLocks xmlns:a="http://schemas.openxmlformats.org/drawingml/2006/main" noChangeAspect="1"/>
+            </wp:cNvGraphicFramePr>
+            <a:graphic xmlns:a="http://schemas.openxmlformats.org/drawingml/2006/main">
+              <a:graphicData uri="http://schemas.openxmlformats.org/drawingml/2006/picture">
+                <pic:pic xmlns:pic="http://schemas.openxmlformats.org/drawingml/2006/picture">
+                  <pic:nvPicPr>
+                    <pic:cNvPr id="1" name=""/>
+                    <pic:cNvPicPr/>
+                  </pic:nvPicPr>
+                  <pic:blipFill>
+                    <a:blip r:embed="rId5"/>
+                    <a:stretch>
+                      <a:fillRect/>
+                    </a:stretch>
+                  </pic:blipFill>
+                  <pic:spPr>
+                    <a:xfrm>
+                      <a:off x="0" y="0"/>
+                      <a:ext cx="5760720" cy="3928745"/>
+                    </a:xfrm>
+                    <a:prstGeom prst="rect">
+                      <a:avLst/>
+                    </a:prstGeom>
+                  </pic:spPr>
+                </pic:pic>
+              </a:graphicData>
+            </a:graphic>
+          </wp:inline>
+        </w:drawing>
+      </w:r>
+      <w:bookmarkStart w:id="0" w:name="_GoBack"/>
       <w:bookmarkEnd w:id="0"/>
-    </w:tbl>
+    </w:p>
+    <w:p>
+      <w:r>
+        <w:t xml:space="preserve">Test </w:t>
+      </w:r>
+      <w:r>
+        <w:t>2</w:t>
+      </w:r>
+      <w:r>
+        <w:t xml:space="preserve"> – Dodanie kategorii do filmu</w:t>
+      </w:r>
+      <w:r>
+        <w:t>:</w:t>
+      </w:r>
+    </w:p>
+    <w:p>
+      <w:r>
+        <w:t>Różnica w zapytaniach – po lewej bez aktywnej reguły, a po prawej z aktywną regułą.</w:t>
+      </w:r>
+    </w:p>
+    <w:p>
+      <w:r>
+        <w:rPr>
+          <w:noProof/>
+        </w:rPr>
+        <w:drawing>
+          <wp:inline distT="0" distB="0" distL="0" distR="0" wp14:anchorId="22020ABE" wp14:editId="6EB3BD89">
+            <wp:extent cx="5756910" cy="2019935"/>
+            <wp:effectExtent l="0" t="0" r="0" b="0"/>
+            <wp:docPr id="1" name="Picture 1"/>
+            <wp:cNvGraphicFramePr>
+              <a:graphicFrameLocks xmlns:a="http://schemas.openxmlformats.org/drawingml/2006/main" noChangeAspect="1"/>
+            </wp:cNvGraphicFramePr>
+            <a:graphic xmlns:a="http://schemas.openxmlformats.org/drawingml/2006/main">
+              <a:graphicData uri="http://schemas.openxmlformats.org/drawingml/2006/picture">
+                <pic:pic xmlns:pic="http://schemas.openxmlformats.org/drawingml/2006/picture">
+                  <pic:nvPicPr>
+                    <pic:cNvPr id="0" name="Picture 1"/>
+                    <pic:cNvPicPr>
+                      <a:picLocks noChangeAspect="1" noChangeArrowheads="1"/>
+                    </pic:cNvPicPr>
+                  </pic:nvPicPr>
+                  <pic:blipFill>
+                    <a:blip r:embed="rId6">
+                      <a:extLst>
+                        <a:ext uri="{28A0092B-C50C-407E-A947-70E740481C1C}">
+                          <a14:useLocalDpi xmlns:a14="http://schemas.microsoft.com/office/drawing/2010/main" val="0"/>
+                        </a:ext>
+                      </a:extLst>
+                    </a:blip>
+                    <a:srcRect/>
+                    <a:stretch>
+                      <a:fillRect/>
+                    </a:stretch>
+                  </pic:blipFill>
+                  <pic:spPr bwMode="auto">
+                    <a:xfrm>
+                      <a:off x="0" y="0"/>
+                      <a:ext cx="5756910" cy="2019935"/>
+                    </a:xfrm>
+                    <a:prstGeom prst="rect">
+                      <a:avLst/>
+                    </a:prstGeom>
+                    <a:noFill/>
+                    <a:ln>
+                      <a:noFill/>
+                    </a:ln>
+                  </pic:spPr>
+                </pic:pic>
+              </a:graphicData>
+            </a:graphic>
+          </wp:inline>
+        </w:drawing>
+      </w:r>
+    </w:p>
     <w:p/>
     <w:sectPr>
       <w:pgSz w:w="11906" w:h="16838"/>
@@ -1106,6 +1262,7 @@
     <w:lsdException w:name="HTML Sample" w:semiHidden="1" w:unhideWhenUsed="1"/>
     <w:lsdException w:name="HTML Typewriter" w:semiHidden="1" w:unhideWhenUsed="1"/>
     <w:lsdException w:name="HTML Variable" w:semiHidden="1" w:unhideWhenUsed="1"/>
+    <w:lsdException w:name="Normal Table" w:semiHidden="1" w:unhideWhenUsed="1"/>
     <w:lsdException w:name="annotation subject" w:semiHidden="1" w:unhideWhenUsed="1"/>
     <w:lsdException w:name="No List" w:semiHidden="1" w:unhideWhenUsed="1"/>
     <w:lsdException w:name="Outline List 1" w:semiHidden="1" w:unhideWhenUsed="1"/>
@@ -1152,8 +1309,10 @@
     <w:lsdException w:name="Table Subtle 2" w:semiHidden="1" w:unhideWhenUsed="1"/>
     <w:lsdException w:name="Table Web 1" w:semiHidden="1" w:unhideWhenUsed="1"/>
     <w:lsdException w:name="Table Web 2" w:semiHidden="1" w:unhideWhenUsed="1"/>
+    <w:lsdException w:name="Table Web 3" w:semiHidden="1" w:unhideWhenUsed="1"/>
     <w:lsdException w:name="Balloon Text" w:semiHidden="1" w:unhideWhenUsed="1"/>
     <w:lsdException w:name="Table Grid" w:uiPriority="39"/>
+    <w:lsdException w:name="Table Theme" w:semiHidden="1" w:unhideWhenUsed="1"/>
     <w:lsdException w:name="Placeholder Text" w:semiHidden="1"/>
     <w:lsdException w:name="No Spacing" w:uiPriority="1" w:qFormat="1"/>
     <w:lsdException w:name="Light Shading" w:uiPriority="60"/>

</xml_diff>